<commit_message>
add acceptance test report to doc
</commit_message>
<xml_diff>
--- a/Test/Acceptance Test Report.docx
+++ b/Test/Acceptance Test Report.docx
@@ -500,8 +500,6 @@
       <w:r>
         <w:t>as a normal user</w:t>
       </w:r>
-      <w:bookmarkStart w:id="0" w:name="_GoBack"/>
-      <w:bookmarkEnd w:id="0"/>
       <w:r>
         <w:t xml:space="preserve">; </w:t>
       </w:r>
@@ -2155,12 +2153,8 @@
       <w:r>
         <w:t>.</w:t>
       </w:r>
-    </w:p>
-    <w:p>
-      <w:pPr>
-        <w:pStyle w:val="ListParagraph"/>
-        <w:ind w:left="1440"/>
-      </w:pPr>
+      <w:bookmarkStart w:id="0" w:name="_GoBack"/>
+      <w:bookmarkEnd w:id="0"/>
     </w:p>
     <w:p>
       <w:pPr>
@@ -2255,7 +2249,7 @@
         <w:t xml:space="preserve"> </w:t>
       </w:r>
       <w:r>
-        <w:t>changed</w:t>
+        <w:t>updated</w:t>
       </w:r>
       <w:r>
         <w:t xml:space="preserve"> in admin’s ‘setting’</w:t>
@@ -2267,7 +2261,13 @@
         <w:t xml:space="preserve">. The </w:t>
       </w:r>
       <w:r>
-        <w:t>updated information will make change the database.</w:t>
+        <w:t>updated information will make change</w:t>
+      </w:r>
+      <w:r>
+        <w:t>s to</w:t>
+      </w:r>
+      <w:r>
+        <w:t xml:space="preserve"> the database.</w:t>
       </w:r>
       <w:r>
         <w:t xml:space="preserve"> More advanced </w:t>
@@ -2354,7 +2354,19 @@
         <w:t xml:space="preserve"> </w:t>
       </w:r>
       <w:r>
-        <w:t>of the current session can be changed in admin’s ‘setting’ webpage. The updated information will make change the database.</w:t>
+        <w:t xml:space="preserve">of the current session can be </w:t>
+      </w:r>
+      <w:r>
+        <w:t>updated</w:t>
+      </w:r>
+      <w:r>
+        <w:t xml:space="preserve"> in admin’s ‘setting’ webpage. The updated information will make change</w:t>
+      </w:r>
+      <w:r>
+        <w:t>s to</w:t>
+      </w:r>
+      <w:r>
+        <w:t xml:space="preserve"> the database.</w:t>
       </w:r>
       <w:r>
         <w:t xml:space="preserve"> </w:t>
@@ -2447,7 +2459,10 @@
         </w:numPr>
       </w:pPr>
       <w:r>
-        <w:t>Not implemented</w:t>
+        <w:t>The meeting time and venue of the current session can be updated in admin’s ‘setting’ webpage. The updated information will make changes to the database. More advanced meeting setting is not impleme</w:t>
+      </w:r>
+      <w:r>
+        <w:t>nted</w:t>
       </w:r>
       <w:r>
         <w:t>.</w:t>
@@ -2513,6 +2528,7 @@
         </w:numPr>
       </w:pPr>
       <w:r>
+        <w:lastRenderedPageBreak/>
         <w:t>UI interface is provided, but backend is not implemented</w:t>
       </w:r>
       <w:r>

</xml_diff>

<commit_message>
final acceptance test report
</commit_message>
<xml_diff>
--- a/Test/Acceptance Test Report.docx
+++ b/Test/Acceptance Test Report.docx
@@ -15,7 +15,7 @@
           <w:sz w:val="28"/>
           <w:szCs w:val="28"/>
         </w:rPr>
-        <w:t>Acceptance Testing</w:t>
+        <w:t>Acceptance Test</w:t>
       </w:r>
       <w:r>
         <w:rPr>
@@ -224,28 +224,13 @@
         <w:t>Tasks</w:t>
       </w:r>
       <w:r>
-        <w:t>:</w:t>
-      </w:r>
-      <w:r>
-        <w:t xml:space="preserve"> Click ‘log in’ button;</w:t>
+        <w:t>: Click ‘log in’ button;</w:t>
       </w:r>
       <w:r>
         <w:t xml:space="preserve"> </w:t>
       </w:r>
       <w:r>
-        <w:t xml:space="preserve">Fill in the </w:t>
-      </w:r>
-      <w:r>
-        <w:t>email and password</w:t>
-      </w:r>
-      <w:r>
-        <w:t>; Click ‘</w:t>
-      </w:r>
-      <w:r>
-        <w:t xml:space="preserve">submit’ </w:t>
-      </w:r>
-      <w:r>
-        <w:t>button.</w:t>
+        <w:t>Fill in the email and password; Click ‘submit’ button.</w:t>
       </w:r>
     </w:p>
     <w:p>
@@ -302,10 +287,7 @@
         <w:t xml:space="preserve"> If login</w:t>
       </w:r>
       <w:r>
-        <w:t xml:space="preserve"> with admin’s </w:t>
-      </w:r>
-      <w:r>
-        <w:t>user name or password</w:t>
+        <w:t xml:space="preserve"> with admin’s user name or password</w:t>
       </w:r>
       <w:r>
         <w:t>, show</w:t>
@@ -609,16 +591,10 @@
         <w:t>: Log in</w:t>
       </w:r>
       <w:r>
-        <w:t xml:space="preserve"> </w:t>
-      </w:r>
-      <w:r>
-        <w:t>as normal user</w:t>
-      </w:r>
-      <w:r>
-        <w:t>; Click ‘Author center’</w:t>
-      </w:r>
-      <w:r>
-        <w:t xml:space="preserve"> button; Click ‘Upload a manuscript’</w:t>
+        <w:t xml:space="preserve"> as normal user</w:t>
+      </w:r>
+      <w:r>
+        <w:t>; Click ‘Author center’ button; Click ‘Upload a manuscript’</w:t>
       </w:r>
       <w:r>
         <w:t xml:space="preserve">; fill in the </w:t>
@@ -645,19 +621,13 @@
         </w:numPr>
       </w:pPr>
       <w:r>
-        <w:t>Success</w:t>
-      </w:r>
-      <w:r>
-        <w:t xml:space="preserve">: </w:t>
+        <w:t xml:space="preserve">Success: </w:t>
       </w:r>
       <w:r>
         <w:t xml:space="preserve">The manuscript will be listed in </w:t>
       </w:r>
       <w:r>
-        <w:t>saved and submitted manuscript list</w:t>
-      </w:r>
-      <w:r>
-        <w:t xml:space="preserve"> with a ‘Submit Manuscript’ button.</w:t>
+        <w:t>saved and submitted manuscript list with a ‘Submit Manuscript’ button.</w:t>
       </w:r>
     </w:p>
     <w:p>
@@ -672,10 +642,7 @@
         <w:t xml:space="preserve">Failure: </w:t>
       </w:r>
       <w:r>
-        <w:t>If any field is invalid, show error message around the field</w:t>
-      </w:r>
-      <w:r>
-        <w:t>.</w:t>
+        <w:t>If any field is invalid, show error message around the field.</w:t>
       </w:r>
     </w:p>
     <w:p>
@@ -711,10 +678,7 @@
         <w:t>: Log in</w:t>
       </w:r>
       <w:r>
-        <w:t xml:space="preserve"> </w:t>
-      </w:r>
-      <w:r>
-        <w:t>as normal user</w:t>
+        <w:t xml:space="preserve"> as normal user</w:t>
       </w:r>
       <w:r>
         <w:t>; Click ‘Author center’ button; Click ‘</w:t>
@@ -889,78 +853,75 @@
         <w:t>Log in</w:t>
       </w:r>
       <w:r>
+        <w:t xml:space="preserve"> as normal user</w:t>
+      </w:r>
+      <w:r>
+        <w:t xml:space="preserve">; Click ‘Reviewer Center’; </w:t>
+      </w:r>
+      <w:r>
+        <w:t>Check</w:t>
+      </w:r>
+      <w:r>
+        <w:t xml:space="preserve"> ‘</w:t>
+      </w:r>
+      <w:r>
+        <w:t>Agree to form</w:t>
+      </w:r>
+      <w:r>
+        <w:t>’</w:t>
+      </w:r>
+      <w:r>
+        <w:t xml:space="preserve">; </w:t>
+      </w:r>
+      <w:r>
+        <w:t>Click ‘</w:t>
+      </w:r>
+      <w:r>
+        <w:t>Agree</w:t>
+      </w:r>
+      <w:r>
+        <w:t>’</w:t>
+      </w:r>
+      <w:r>
+        <w:t>.</w:t>
+      </w:r>
+    </w:p>
+    <w:p>
+      <w:pPr>
+        <w:pStyle w:val="ListParagraph"/>
+        <w:numPr>
+          <w:ilvl w:val="1"/>
+          <w:numId w:val="7"/>
+        </w:numPr>
+      </w:pPr>
+      <w:r>
+        <w:t xml:space="preserve">Success: </w:t>
+      </w:r>
+      <w:r>
+        <w:t xml:space="preserve">Redirect to </w:t>
+      </w:r>
+      <w:r>
+        <w:t>Reviewer Center’s page with buttons ‘Brow manuscripts’ and ‘My assigned manuscripts’</w:t>
+      </w:r>
+      <w:r>
+        <w:t>.</w:t>
+      </w:r>
+    </w:p>
+    <w:p>
+      <w:pPr>
+        <w:pStyle w:val="ListParagraph"/>
+        <w:numPr>
+          <w:ilvl w:val="1"/>
+          <w:numId w:val="7"/>
+        </w:numPr>
+      </w:pPr>
+      <w:r>
+        <w:t>Failure:</w:t>
+      </w:r>
+      <w:r>
         <w:t xml:space="preserve"> </w:t>
       </w:r>
       <w:r>
-        <w:t>as normal user</w:t>
-      </w:r>
-      <w:r>
-        <w:t xml:space="preserve">; Click ‘Reviewer Center’; </w:t>
-      </w:r>
-      <w:r>
-        <w:t>Check</w:t>
-      </w:r>
-      <w:r>
-        <w:t xml:space="preserve"> ‘</w:t>
-      </w:r>
-      <w:r>
-        <w:t>Agree to form</w:t>
-      </w:r>
-      <w:r>
-        <w:t>’</w:t>
-      </w:r>
-      <w:r>
-        <w:t xml:space="preserve">; </w:t>
-      </w:r>
-      <w:r>
-        <w:t>Click ‘</w:t>
-      </w:r>
-      <w:r>
-        <w:t>Agree</w:t>
-      </w:r>
-      <w:r>
-        <w:t>’</w:t>
-      </w:r>
-      <w:r>
-        <w:t>.</w:t>
-      </w:r>
-    </w:p>
-    <w:p>
-      <w:pPr>
-        <w:pStyle w:val="ListParagraph"/>
-        <w:numPr>
-          <w:ilvl w:val="1"/>
-          <w:numId w:val="7"/>
-        </w:numPr>
-      </w:pPr>
-      <w:r>
-        <w:t xml:space="preserve">Success: </w:t>
-      </w:r>
-      <w:r>
-        <w:t xml:space="preserve">Redirect to </w:t>
-      </w:r>
-      <w:r>
-        <w:t>Reviewer Center’s page with buttons ‘Brow manuscripts’ and ‘My assigned manuscripts’</w:t>
-      </w:r>
-      <w:r>
-        <w:t>.</w:t>
-      </w:r>
-    </w:p>
-    <w:p>
-      <w:pPr>
-        <w:pStyle w:val="ListParagraph"/>
-        <w:numPr>
-          <w:ilvl w:val="1"/>
-          <w:numId w:val="7"/>
-        </w:numPr>
-      </w:pPr>
-      <w:r>
-        <w:t>Failure:</w:t>
-      </w:r>
-      <w:r>
-        <w:t xml:space="preserve"> </w:t>
-      </w:r>
-      <w:r>
         <w:t xml:space="preserve">If </w:t>
       </w:r>
       <w:r>
@@ -985,13 +946,7 @@
         </w:numPr>
       </w:pPr>
       <w:r>
-        <w:t>Issue: When ‘</w:t>
-      </w:r>
-      <w:r>
-        <w:t>Agree to form’</w:t>
-      </w:r>
-      <w:r>
-        <w:t xml:space="preserve"> is not checked and ‘Agree’ is clicked, no error message is provided.</w:t>
+        <w:t>Issue: When ‘Agree to form’ is not checked and ‘Agree’ is clicked, no error message is provided.</w:t>
       </w:r>
     </w:p>
     <w:p>
@@ -1066,13 +1021,7 @@
         <w:t xml:space="preserve"> </w:t>
       </w:r>
       <w:r>
-        <w:t>When clicking ‘</w:t>
-      </w:r>
-      <w:r>
-        <w:t>My assigned manuscripts</w:t>
-      </w:r>
-      <w:r>
-        <w:t>’, all a</w:t>
+        <w:t>When clicking ‘My assigned manuscripts’, all a</w:t>
       </w:r>
       <w:r>
         <w:t>ssigned</w:t>
@@ -1084,13 +1033,7 @@
         <w:t>w</w:t>
       </w:r>
       <w:r>
-        <w:t>hen clicking ‘</w:t>
-      </w:r>
-      <w:r>
-        <w:t>Browse manuscripts</w:t>
-      </w:r>
-      <w:r>
-        <w:t>’, all manuscripts in the system will be listed.</w:t>
+        <w:t>hen clicking ‘Browse manuscripts’, all manuscripts in the system will be listed.</w:t>
       </w:r>
     </w:p>
     <w:p>
@@ -1135,10 +1078,7 @@
         <w:t>Tasks: Log in</w:t>
       </w:r>
       <w:r>
-        <w:t xml:space="preserve"> </w:t>
-      </w:r>
-      <w:r>
-        <w:t>as normal user</w:t>
+        <w:t xml:space="preserve"> as normal user</w:t>
       </w:r>
       <w:r>
         <w:t xml:space="preserve">; Click ‘Reviewer Center’; </w:t>
@@ -1286,10 +1226,7 @@
         </w:numPr>
       </w:pPr>
       <w:r>
-        <w:t>Tasks:</w:t>
-      </w:r>
-      <w:r>
-        <w:t xml:space="preserve"> Input </w:t>
+        <w:t xml:space="preserve">Tasks: Input </w:t>
       </w:r>
       <w:proofErr w:type="spellStart"/>
       <w:proofErr w:type="gramStart"/>
@@ -1307,10 +1244,7 @@
       </w:r>
       <w:proofErr w:type="spellEnd"/>
       <w:r>
-        <w:t>’;</w:t>
-      </w:r>
-      <w:r>
-        <w:t xml:space="preserve"> Fill in the </w:t>
+        <w:t xml:space="preserve">’; Fill in the </w:t>
       </w:r>
       <w:r>
         <w:t>user name</w:t>
@@ -1403,10 +1337,7 @@
         <w:t xml:space="preserve"> </w:t>
       </w:r>
       <w:r>
-        <w:t>User name or password cannot be empty.</w:t>
-      </w:r>
-      <w:r>
-        <w:t>’</w:t>
+        <w:t>User name or password cannot be empty.’</w:t>
       </w:r>
     </w:p>
     <w:p>
@@ -1511,10 +1442,7 @@
         <w:t>’</w:t>
       </w:r>
       <w:r>
-        <w:t>; C</w:t>
-      </w:r>
-      <w:r>
-        <w:t xml:space="preserve">lick the name of each manuscript to view the detail page of the manuscript; </w:t>
+        <w:t xml:space="preserve">; Click the name of each manuscript to view the detail page of the manuscript; </w:t>
       </w:r>
       <w:r>
         <w:t>C</w:t>
@@ -1657,10 +1585,7 @@
         <w:t xml:space="preserve">; </w:t>
       </w:r>
       <w:r>
-        <w:t>Check or uncheck checkboxes</w:t>
-      </w:r>
-      <w:r>
-        <w:t>;</w:t>
+        <w:t>Check or uncheck checkboxes;</w:t>
       </w:r>
       <w:r>
         <w:t xml:space="preserve"> Click ‘Finish Edit’</w:t>
@@ -1801,10 +1726,7 @@
         <w:t xml:space="preserve"> </w:t>
       </w:r>
       <w:r>
-        <w:t>Log in as admin; Click ‘Manuscripts/Reviewers’;</w:t>
-      </w:r>
-      <w:r>
-        <w:t xml:space="preserve"> Click ‘</w:t>
+        <w:t>Log in as admin; Click ‘Manuscripts/Reviewers’; Click ‘</w:t>
       </w:r>
       <w:r>
         <w:t>Submit final decision</w:t>
@@ -2010,10 +1932,7 @@
         </w:numPr>
       </w:pPr>
       <w:r>
-        <w:t xml:space="preserve">Not </w:t>
-      </w:r>
-      <w:r>
-        <w:t>implemented</w:t>
+        <w:t>Not implemented</w:t>
       </w:r>
       <w:r>
         <w:t>.</w:t>
@@ -2153,8 +2072,6 @@
       <w:r>
         <w:t>.</w:t>
       </w:r>
-      <w:bookmarkStart w:id="0" w:name="_GoBack"/>
-      <w:bookmarkEnd w:id="0"/>
     </w:p>
     <w:p>
       <w:pPr>
@@ -2345,13 +2262,7 @@
         </w:numPr>
       </w:pPr>
       <w:r>
-        <w:t>T</w:t>
-      </w:r>
-      <w:r>
-        <w:t>he limitation number of manuscripts</w:t>
-      </w:r>
-      <w:r>
-        <w:t xml:space="preserve"> </w:t>
+        <w:t xml:space="preserve">The limitation number of manuscripts </w:t>
       </w:r>
       <w:r>
         <w:t xml:space="preserve">of the current session can be </w:t>
@@ -2369,10 +2280,7 @@
         <w:t xml:space="preserve"> the database.</w:t>
       </w:r>
       <w:r>
-        <w:t xml:space="preserve"> </w:t>
-      </w:r>
-      <w:r>
-        <w:t xml:space="preserve">More advanced </w:t>
+        <w:t xml:space="preserve"> More advanced </w:t>
       </w:r>
       <w:r>
         <w:t>limitation number</w:t>
@@ -2459,10 +2367,7 @@
         </w:numPr>
       </w:pPr>
       <w:r>
-        <w:t>The meeting time and venue of the current session can be updated in admin’s ‘setting’ webpage. The updated information will make changes to the database. More advanced meeting setting is not impleme</w:t>
-      </w:r>
-      <w:r>
-        <w:t>nted</w:t>
+        <w:t>The meeting time and venue of the current session can be updated in admin’s ‘setting’ webpage. The updated information will make changes to the database. More advanced meeting setting is not implemented</w:t>
       </w:r>
       <w:r>
         <w:t>.</w:t>
@@ -2538,7 +2443,19 @@
     <w:p>
       <w:pPr>
         <w:pStyle w:val="ListParagraph"/>
-      </w:pPr>
+        <w:ind w:left="0"/>
+      </w:pPr>
+      <w:r>
+        <w:t xml:space="preserve">The tests were </w:t>
+      </w:r>
+      <w:bookmarkStart w:id="0" w:name="_GoBack"/>
+      <w:bookmarkEnd w:id="0"/>
+      <w:r>
+        <w:t>run</w:t>
+      </w:r>
+      <w:r>
+        <w:t xml:space="preserve"> using Chrome, Firefox and Safari.</w:t>
+      </w:r>
     </w:p>
     <w:sectPr>
       <w:pgSz w:w="12240" w:h="15840"/>

</xml_diff>